<commit_message>
typos in Indicator doc
</commit_message>
<xml_diff>
--- a/documents/STIX_Indicator_Draft.docx
+++ b/documents/STIX_Indicator_Draft.docx
@@ -169,8 +169,10 @@
           <w:rStyle w:val="BookTitle"/>
           <w:b w:val="0"/>
         </w:rPr>
-        <w:t>19</w:t>
-      </w:r>
+        <w:t>25</w:t>
+      </w:r>
+      <w:bookmarkStart w:id="0" w:name="_GoBack"/>
+      <w:bookmarkEnd w:id="0"/>
       <w:r>
         <w:rPr>
           <w:rStyle w:val="BookTitle"/>
@@ -604,7 +606,7 @@
         <w:footnoteReference w:id="3"/>
       </w:r>
     </w:p>
-    <w:bookmarkStart w:id="0" w:name="_Toc254248870" w:displacedByCustomXml="next"/>
+    <w:bookmarkStart w:id="1" w:name="_Toc254248870" w:displacedByCustomXml="next"/>
     <w:sdt>
       <w:sdtPr>
         <w:rPr>
@@ -3368,7 +3370,7 @@
       <w:r>
         <w:br w:type="page"/>
       </w:r>
-      <w:bookmarkStart w:id="1" w:name="_Ref389987355"/>
+      <w:bookmarkStart w:id="2" w:name="_Ref389987355"/>
     </w:p>
     <w:p>
       <w:pPr>
@@ -3390,8 +3392,8 @@
         </w:sectPr>
       </w:pPr>
     </w:p>
+    <w:bookmarkEnd w:id="2"/>
     <w:bookmarkEnd w:id="1"/>
-    <w:bookmarkEnd w:id="0"/>
     <w:p>
       <w:pPr>
         <w:pStyle w:val="Heading1"/>
@@ -3405,13 +3407,13 @@
       <w:pPr>
         <w:pStyle w:val="Heading1"/>
       </w:pPr>
-      <w:bookmarkStart w:id="2" w:name="_Toc412634005"/>
-      <w:bookmarkStart w:id="3" w:name="_Toc413938719"/>
+      <w:bookmarkStart w:id="3" w:name="_Toc412634005"/>
+      <w:bookmarkStart w:id="4" w:name="_Toc413938719"/>
       <w:r>
         <w:t>Introduction</w:t>
       </w:r>
-      <w:bookmarkEnd w:id="2"/>
       <w:bookmarkEnd w:id="3"/>
+      <w:bookmarkEnd w:id="4"/>
     </w:p>
     <w:p>
       <w:pPr>
@@ -3815,13 +3817,13 @@
       <w:pPr>
         <w:pStyle w:val="Heading2"/>
       </w:pPr>
-      <w:bookmarkStart w:id="4" w:name="_Ref394327838"/>
-      <w:bookmarkStart w:id="5" w:name="_Toc412634006"/>
-      <w:bookmarkStart w:id="6" w:name="_Toc413938720"/>
-      <w:bookmarkStart w:id="7" w:name="_Ref394437867"/>
-      <w:bookmarkStart w:id="8" w:name="_Ref388860303"/>
-      <w:bookmarkStart w:id="9" w:name="_Toc389570601"/>
-      <w:bookmarkStart w:id="10" w:name="_Toc389581071"/>
+      <w:bookmarkStart w:id="5" w:name="_Ref394327838"/>
+      <w:bookmarkStart w:id="6" w:name="_Toc412634006"/>
+      <w:bookmarkStart w:id="7" w:name="_Toc413938720"/>
+      <w:bookmarkStart w:id="8" w:name="_Ref394437867"/>
+      <w:bookmarkStart w:id="9" w:name="_Ref388860303"/>
+      <w:bookmarkStart w:id="10" w:name="_Toc389570601"/>
+      <w:bookmarkStart w:id="11" w:name="_Toc389581071"/>
       <w:r>
         <w:t>STIX Specification</w:t>
       </w:r>
@@ -3831,9 +3833,9 @@
       <w:r>
         <w:t>s</w:t>
       </w:r>
-      <w:bookmarkEnd w:id="4"/>
       <w:bookmarkEnd w:id="5"/>
       <w:bookmarkEnd w:id="6"/>
+      <w:bookmarkEnd w:id="7"/>
     </w:p>
     <w:p>
       <w:pPr>
@@ -4081,8 +4083,8 @@
           <w:sz w:val="24"/>
         </w:rPr>
       </w:pPr>
-      <w:bookmarkStart w:id="11" w:name="_Ref389819936"/>
-      <w:bookmarkStart w:id="12" w:name="_Ref390077491"/>
+      <w:bookmarkStart w:id="12" w:name="_Ref389819936"/>
+      <w:bookmarkStart w:id="13" w:name="_Ref390077491"/>
       <w:r>
         <w:rPr>
           <w:color w:val="auto"/>
@@ -4169,7 +4171,7 @@
         </w:rPr>
         <w:fldChar w:fldCharType="end"/>
       </w:r>
-      <w:bookmarkEnd w:id="11"/>
+      <w:bookmarkEnd w:id="12"/>
       <w:r>
         <w:rPr>
           <w:color w:val="auto"/>
@@ -4257,7 +4259,7 @@
         </w:rPr>
         <w:t>documents</w:t>
       </w:r>
-      <w:bookmarkEnd w:id="12"/>
+      <w:bookmarkEnd w:id="13"/>
     </w:p>
     <w:p>
       <w:pPr>
@@ -4281,16 +4283,16 @@
       <w:pPr>
         <w:pStyle w:val="Heading2"/>
       </w:pPr>
-      <w:bookmarkStart w:id="13" w:name="_Ref412552187"/>
-      <w:bookmarkStart w:id="14" w:name="_Toc412634007"/>
-      <w:bookmarkStart w:id="15" w:name="_Toc413938721"/>
+      <w:bookmarkStart w:id="14" w:name="_Ref412552187"/>
+      <w:bookmarkStart w:id="15" w:name="_Toc412634007"/>
+      <w:bookmarkStart w:id="16" w:name="_Toc413938721"/>
       <w:r>
         <w:t>Document Conventions</w:t>
       </w:r>
-      <w:bookmarkEnd w:id="7"/>
-      <w:bookmarkEnd w:id="13"/>
+      <w:bookmarkEnd w:id="8"/>
       <w:bookmarkEnd w:id="14"/>
       <w:bookmarkEnd w:id="15"/>
+      <w:bookmarkEnd w:id="16"/>
     </w:p>
     <w:p>
       <w:pPr>
@@ -4304,10 +4306,10 @@
       <w:pPr>
         <w:pStyle w:val="Heading3"/>
       </w:pPr>
-      <w:bookmarkStart w:id="16" w:name="_Toc389570602"/>
-      <w:bookmarkStart w:id="17" w:name="_Toc389581072"/>
-      <w:bookmarkStart w:id="18" w:name="_Toc412634008"/>
-      <w:bookmarkStart w:id="19" w:name="_Toc413938722"/>
+      <w:bookmarkStart w:id="17" w:name="_Toc389570602"/>
+      <w:bookmarkStart w:id="18" w:name="_Toc389581072"/>
+      <w:bookmarkStart w:id="19" w:name="_Toc412634008"/>
+      <w:bookmarkStart w:id="20" w:name="_Toc413938722"/>
       <w:r>
         <w:t>Key</w:t>
       </w:r>
@@ -4317,10 +4319,10 @@
       <w:r>
         <w:t>ords</w:t>
       </w:r>
-      <w:bookmarkEnd w:id="16"/>
       <w:bookmarkEnd w:id="17"/>
       <w:bookmarkEnd w:id="18"/>
       <w:bookmarkEnd w:id="19"/>
+      <w:bookmarkEnd w:id="20"/>
     </w:p>
     <w:p>
       <w:pPr>
@@ -4375,17 +4377,17 @@
       <w:pPr>
         <w:pStyle w:val="Heading3"/>
       </w:pPr>
-      <w:bookmarkStart w:id="20" w:name="_Toc389570603"/>
-      <w:bookmarkStart w:id="21" w:name="_Toc389581073"/>
-      <w:bookmarkStart w:id="22" w:name="_Toc412634009"/>
-      <w:bookmarkStart w:id="23" w:name="_Toc413938723"/>
+      <w:bookmarkStart w:id="21" w:name="_Toc389570603"/>
+      <w:bookmarkStart w:id="22" w:name="_Toc389581073"/>
+      <w:bookmarkStart w:id="23" w:name="_Toc412634009"/>
+      <w:bookmarkStart w:id="24" w:name="_Toc413938723"/>
       <w:r>
         <w:t>Fonts</w:t>
       </w:r>
-      <w:bookmarkEnd w:id="20"/>
       <w:bookmarkEnd w:id="21"/>
       <w:bookmarkEnd w:id="22"/>
       <w:bookmarkEnd w:id="23"/>
+      <w:bookmarkEnd w:id="24"/>
     </w:p>
     <w:p>
       <w:pPr>
@@ -4890,9 +4892,9 @@
       <w:pPr>
         <w:pStyle w:val="Heading3"/>
       </w:pPr>
-      <w:bookmarkStart w:id="24" w:name="_Ref394486021"/>
-      <w:bookmarkStart w:id="25" w:name="_Toc412634010"/>
-      <w:bookmarkStart w:id="26" w:name="_Toc413938724"/>
+      <w:bookmarkStart w:id="25" w:name="_Ref394486021"/>
+      <w:bookmarkStart w:id="26" w:name="_Toc412634010"/>
+      <w:bookmarkStart w:id="27" w:name="_Toc413938724"/>
       <w:r>
         <w:lastRenderedPageBreak/>
         <w:t>UML Package</w:t>
@@ -4903,9 +4905,9 @@
       <w:r>
         <w:t>s</w:t>
       </w:r>
-      <w:bookmarkEnd w:id="24"/>
       <w:bookmarkEnd w:id="25"/>
       <w:bookmarkEnd w:id="26"/>
+      <w:bookmarkEnd w:id="27"/>
     </w:p>
     <w:p>
       <w:pPr>
@@ -5129,17 +5131,17 @@
       <w:pPr>
         <w:pStyle w:val="Heading3"/>
       </w:pPr>
-      <w:bookmarkStart w:id="27" w:name="_Toc389570605"/>
-      <w:bookmarkStart w:id="28" w:name="_Toc389581075"/>
-      <w:bookmarkStart w:id="29" w:name="_Toc412634011"/>
-      <w:bookmarkStart w:id="30" w:name="_Toc413938725"/>
+      <w:bookmarkStart w:id="28" w:name="_Toc389570605"/>
+      <w:bookmarkStart w:id="29" w:name="_Toc389581075"/>
+      <w:bookmarkStart w:id="30" w:name="_Toc412634011"/>
+      <w:bookmarkStart w:id="31" w:name="_Toc413938725"/>
       <w:r>
         <w:t>UML Diagrams</w:t>
       </w:r>
-      <w:bookmarkEnd w:id="27"/>
       <w:bookmarkEnd w:id="28"/>
       <w:bookmarkEnd w:id="29"/>
       <w:bookmarkEnd w:id="30"/>
+      <w:bookmarkEnd w:id="31"/>
     </w:p>
     <w:p>
       <w:pPr>
@@ -5179,13 +5181,13 @@
       <w:pPr>
         <w:pStyle w:val="Heading4"/>
       </w:pPr>
-      <w:bookmarkStart w:id="31" w:name="_Toc412634012"/>
-      <w:bookmarkStart w:id="32" w:name="_Toc413938726"/>
+      <w:bookmarkStart w:id="32" w:name="_Toc412634012"/>
+      <w:bookmarkStart w:id="33" w:name="_Toc413938726"/>
       <w:r>
         <w:t>Class Properties</w:t>
       </w:r>
-      <w:bookmarkEnd w:id="31"/>
       <w:bookmarkEnd w:id="32"/>
+      <w:bookmarkEnd w:id="33"/>
     </w:p>
     <w:p>
       <w:pPr>
@@ -5235,16 +5237,16 @@
       <w:pPr>
         <w:pStyle w:val="Heading4"/>
       </w:pPr>
-      <w:bookmarkStart w:id="33" w:name="_Toc412634013"/>
-      <w:bookmarkStart w:id="34" w:name="_Toc413938727"/>
+      <w:bookmarkStart w:id="34" w:name="_Toc412634013"/>
+      <w:bookmarkStart w:id="35" w:name="_Toc413938727"/>
       <w:r>
         <w:t>Diagram Icons</w:t>
       </w:r>
       <w:r>
         <w:t xml:space="preserve"> and Arrow Types</w:t>
       </w:r>
-      <w:bookmarkEnd w:id="33"/>
       <w:bookmarkEnd w:id="34"/>
+      <w:bookmarkEnd w:id="35"/>
     </w:p>
     <w:p>
       <w:pPr>
@@ -5409,7 +5411,7 @@
           <w:sz w:val="24"/>
         </w:rPr>
       </w:pPr>
-      <w:bookmarkStart w:id="35" w:name="_Ref397637630"/>
+      <w:bookmarkStart w:id="36" w:name="_Ref397637630"/>
       <w:r>
         <w:rPr>
           <w:color w:val="auto"/>
@@ -5496,7 +5498,7 @@
         </w:rPr>
         <w:fldChar w:fldCharType="end"/>
       </w:r>
-      <w:bookmarkEnd w:id="35"/>
+      <w:bookmarkEnd w:id="36"/>
       <w:r>
         <w:rPr>
           <w:color w:val="auto"/>
@@ -5784,7 +5786,7 @@
                 <v:shape id="_x0000_i1025" type="#_x0000_t75" style="width:21.75pt;height:21.75pt" o:ole="">
                   <v:imagedata r:id="rId23" o:title=""/>
                 </v:shape>
-                <o:OLEObject Type="Embed" ProgID="PBrush" ShapeID="_x0000_i1025" DrawAspect="Content" ObjectID="_1488555183" r:id="rId24"/>
+                <o:OLEObject Type="Embed" ProgID="PBrush" ShapeID="_x0000_i1025" DrawAspect="Content" ObjectID="_1488781454" r:id="rId24"/>
               </w:object>
             </w:r>
           </w:p>
@@ -5961,7 +5963,7 @@
                 <v:shape id="_x0000_i1026" type="#_x0000_t75" style="width:14.25pt;height:14.25pt" o:ole="">
                   <v:imagedata r:id="rId26" o:title=""/>
                 </v:shape>
-                <o:OLEObject Type="Embed" ProgID="PBrush" ShapeID="_x0000_i1026" DrawAspect="Content" ObjectID="_1488555184" r:id="rId27"/>
+                <o:OLEObject Type="Embed" ProgID="PBrush" ShapeID="_x0000_i1026" DrawAspect="Content" ObjectID="_1488781455" r:id="rId27"/>
               </w:object>
             </w:r>
           </w:p>
@@ -6053,7 +6055,7 @@
                 <v:shape id="_x0000_i1027" type="#_x0000_t75" style="width:14.25pt;height:14.25pt" o:ole="">
                   <v:imagedata r:id="rId28" o:title=""/>
                 </v:shape>
-                <o:OLEObject Type="Embed" ProgID="PBrush" ShapeID="_x0000_i1027" DrawAspect="Content" ObjectID="_1488555185" r:id="rId29"/>
+                <o:OLEObject Type="Embed" ProgID="PBrush" ShapeID="_x0000_i1027" DrawAspect="Content" ObjectID="_1488781456" r:id="rId29"/>
               </w:object>
             </w:r>
           </w:p>
@@ -6299,7 +6301,7 @@
                 <v:shape id="_x0000_i1028" type="#_x0000_t75" style="width:57.75pt;height:36pt" o:ole="">
                   <v:imagedata r:id="rId30" o:title=""/>
                 </v:shape>
-                <o:OLEObject Type="Embed" ProgID="PBrush" ShapeID="_x0000_i1028" DrawAspect="Content" ObjectID="_1488555186" r:id="rId31"/>
+                <o:OLEObject Type="Embed" ProgID="PBrush" ShapeID="_x0000_i1028" DrawAspect="Content" ObjectID="_1488781457" r:id="rId31"/>
               </w:object>
             </w:r>
           </w:p>
@@ -6344,15 +6346,15 @@
       <w:pPr>
         <w:pStyle w:val="Heading4"/>
       </w:pPr>
-      <w:bookmarkStart w:id="36" w:name="_Ref397935245"/>
-      <w:bookmarkStart w:id="37" w:name="_Toc412634014"/>
-      <w:bookmarkStart w:id="38" w:name="_Toc413938728"/>
+      <w:bookmarkStart w:id="37" w:name="_Ref397935245"/>
+      <w:bookmarkStart w:id="38" w:name="_Toc412634014"/>
+      <w:bookmarkStart w:id="39" w:name="_Toc413938728"/>
       <w:r>
         <w:t>Color Coding</w:t>
       </w:r>
-      <w:bookmarkEnd w:id="36"/>
       <w:bookmarkEnd w:id="37"/>
       <w:bookmarkEnd w:id="38"/>
+      <w:bookmarkEnd w:id="39"/>
     </w:p>
     <w:p>
       <w:pPr>
@@ -6480,7 +6482,7 @@
           <w:sz w:val="24"/>
         </w:rPr>
       </w:pPr>
-      <w:bookmarkStart w:id="39" w:name="_Ref397676401"/>
+      <w:bookmarkStart w:id="40" w:name="_Ref397676401"/>
       <w:r>
         <w:rPr>
           <w:color w:val="auto"/>
@@ -6567,7 +6569,7 @@
         </w:rPr>
         <w:fldChar w:fldCharType="end"/>
       </w:r>
-      <w:bookmarkEnd w:id="39"/>
+      <w:bookmarkEnd w:id="40"/>
       <w:r>
         <w:rPr>
           <w:color w:val="auto"/>
@@ -6588,19 +6590,19 @@
       <w:pPr>
         <w:pStyle w:val="Heading3"/>
       </w:pPr>
-      <w:bookmarkStart w:id="40" w:name="_Toc389570606"/>
-      <w:bookmarkStart w:id="41" w:name="_Toc389581076"/>
-      <w:bookmarkStart w:id="42" w:name="_Ref394436861"/>
-      <w:bookmarkStart w:id="43" w:name="_Toc412634015"/>
-      <w:bookmarkStart w:id="44" w:name="_Toc413938729"/>
+      <w:bookmarkStart w:id="41" w:name="_Toc389570606"/>
+      <w:bookmarkStart w:id="42" w:name="_Toc389581076"/>
+      <w:bookmarkStart w:id="43" w:name="_Ref394436861"/>
+      <w:bookmarkStart w:id="44" w:name="_Toc412634015"/>
+      <w:bookmarkStart w:id="45" w:name="_Toc413938729"/>
       <w:r>
         <w:t>Property Table Notation</w:t>
       </w:r>
-      <w:bookmarkEnd w:id="40"/>
       <w:bookmarkEnd w:id="41"/>
       <w:bookmarkEnd w:id="42"/>
       <w:bookmarkEnd w:id="43"/>
       <w:bookmarkEnd w:id="44"/>
+      <w:bookmarkEnd w:id="45"/>
     </w:p>
     <w:p>
       <w:pPr>
@@ -6867,13 +6869,13 @@
       <w:pPr>
         <w:pStyle w:val="Heading3"/>
       </w:pPr>
-      <w:bookmarkStart w:id="45" w:name="_Toc412634016"/>
-      <w:bookmarkStart w:id="46" w:name="_Toc413938730"/>
+      <w:bookmarkStart w:id="46" w:name="_Toc412634016"/>
+      <w:bookmarkStart w:id="47" w:name="_Toc413938730"/>
       <w:r>
         <w:t>Property and Class Descriptions</w:t>
       </w:r>
-      <w:bookmarkEnd w:id="45"/>
       <w:bookmarkEnd w:id="46"/>
+      <w:bookmarkEnd w:id="47"/>
     </w:p>
     <w:p>
       <w:pPr>
@@ -7583,12 +7585,12 @@
         </w:numPr>
         <w:ind w:left="360"/>
       </w:pPr>
-      <w:bookmarkStart w:id="47" w:name="_Ref389860108"/>
-      <w:bookmarkStart w:id="48" w:name="_Ref391367621"/>
-      <w:bookmarkStart w:id="49" w:name="_Ref395082039"/>
-      <w:bookmarkEnd w:id="8"/>
+      <w:bookmarkStart w:id="48" w:name="_Ref389860108"/>
+      <w:bookmarkStart w:id="49" w:name="_Ref391367621"/>
+      <w:bookmarkStart w:id="50" w:name="_Ref395082039"/>
       <w:bookmarkEnd w:id="9"/>
       <w:bookmarkEnd w:id="10"/>
+      <w:bookmarkEnd w:id="11"/>
       <w:r>
         <w:br w:type="page"/>
       </w:r>
@@ -7597,16 +7599,16 @@
       <w:pPr>
         <w:pStyle w:val="Heading1"/>
       </w:pPr>
-      <w:bookmarkStart w:id="50" w:name="_Ref403116086"/>
-      <w:bookmarkStart w:id="51" w:name="_Toc412634017"/>
-      <w:bookmarkStart w:id="52" w:name="_Toc413938731"/>
+      <w:bookmarkStart w:id="51" w:name="_Ref403116086"/>
+      <w:bookmarkStart w:id="52" w:name="_Toc412634017"/>
+      <w:bookmarkStart w:id="53" w:name="_Toc413938731"/>
       <w:r>
         <w:lastRenderedPageBreak/>
         <w:t>Background Information</w:t>
       </w:r>
-      <w:bookmarkEnd w:id="50"/>
       <w:bookmarkEnd w:id="51"/>
       <w:bookmarkEnd w:id="52"/>
+      <w:bookmarkEnd w:id="53"/>
     </w:p>
     <w:p>
       <w:pPr>
@@ -7644,8 +7646,8 @@
       <w:pPr>
         <w:pStyle w:val="Heading2"/>
       </w:pPr>
-      <w:bookmarkStart w:id="53" w:name="_Toc412634018"/>
-      <w:bookmarkStart w:id="54" w:name="_Toc413938732"/>
+      <w:bookmarkStart w:id="54" w:name="_Toc412634018"/>
+      <w:bookmarkStart w:id="55" w:name="_Toc413938732"/>
       <w:r>
         <w:t>Indicator</w:t>
       </w:r>
@@ -7655,14 +7657,14 @@
       <w:r>
         <w:t xml:space="preserve">Component </w:t>
       </w:r>
-      <w:bookmarkEnd w:id="47"/>
+      <w:bookmarkEnd w:id="48"/>
       <w:r>
         <w:t>Data Models</w:t>
       </w:r>
-      <w:bookmarkEnd w:id="48"/>
       <w:bookmarkEnd w:id="49"/>
-      <w:bookmarkEnd w:id="53"/>
+      <w:bookmarkEnd w:id="50"/>
       <w:bookmarkEnd w:id="54"/>
+      <w:bookmarkEnd w:id="55"/>
     </w:p>
     <w:p>
       <w:pPr>
@@ -7857,7 +7859,7 @@
           <w:sz w:val="24"/>
         </w:rPr>
       </w:pPr>
-      <w:bookmarkStart w:id="55" w:name="_Ref397941046"/>
+      <w:bookmarkStart w:id="56" w:name="_Ref397941046"/>
       <w:r>
         <w:rPr>
           <w:color w:val="auto"/>
@@ -7944,7 +7946,7 @@
         </w:rPr>
         <w:fldChar w:fldCharType="end"/>
       </w:r>
-      <w:bookmarkEnd w:id="55"/>
+      <w:bookmarkEnd w:id="56"/>
       <w:r>
         <w:rPr>
           <w:color w:val="auto"/>
@@ -8561,17 +8563,17 @@
       <w:pPr>
         <w:pStyle w:val="Heading2"/>
       </w:pPr>
-      <w:bookmarkStart w:id="56" w:name="_Ref396987956"/>
-      <w:bookmarkStart w:id="57" w:name="_Toc412634019"/>
-      <w:bookmarkStart w:id="58" w:name="_Toc413938733"/>
-      <w:bookmarkStart w:id="59" w:name="_Ref390076669"/>
-      <w:bookmarkStart w:id="60" w:name="_Ref391372260"/>
+      <w:bookmarkStart w:id="57" w:name="_Ref396987956"/>
+      <w:bookmarkStart w:id="58" w:name="_Toc412634019"/>
+      <w:bookmarkStart w:id="59" w:name="_Toc413938733"/>
+      <w:bookmarkStart w:id="60" w:name="_Ref390076669"/>
+      <w:bookmarkStart w:id="61" w:name="_Ref391372260"/>
       <w:r>
         <w:t>Indicator Patterns</w:t>
       </w:r>
-      <w:bookmarkEnd w:id="56"/>
       <w:bookmarkEnd w:id="57"/>
       <w:bookmarkEnd w:id="58"/>
+      <w:bookmarkEnd w:id="59"/>
     </w:p>
     <w:p>
       <w:pPr>
@@ -8752,18 +8754,18 @@
       <w:pPr>
         <w:pStyle w:val="Heading3"/>
       </w:pPr>
-      <w:bookmarkStart w:id="61" w:name="_Ref400630102"/>
-      <w:bookmarkStart w:id="62" w:name="_Ref400705936"/>
-      <w:bookmarkStart w:id="63" w:name="_Toc412634020"/>
-      <w:bookmarkStart w:id="64" w:name="_Toc413938734"/>
-      <w:bookmarkStart w:id="65" w:name="_Ref396987963"/>
+      <w:bookmarkStart w:id="62" w:name="_Ref400630102"/>
+      <w:bookmarkStart w:id="63" w:name="_Ref400705936"/>
+      <w:bookmarkStart w:id="64" w:name="_Toc412634020"/>
+      <w:bookmarkStart w:id="65" w:name="_Toc413938734"/>
+      <w:bookmarkStart w:id="66" w:name="_Ref396987963"/>
       <w:r>
         <w:t>CybOX Observables</w:t>
       </w:r>
-      <w:bookmarkEnd w:id="61"/>
       <w:bookmarkEnd w:id="62"/>
       <w:bookmarkEnd w:id="63"/>
       <w:bookmarkEnd w:id="64"/>
+      <w:bookmarkEnd w:id="65"/>
     </w:p>
     <w:p>
       <w:pPr>
@@ -9057,16 +9059,16 @@
       <w:pPr>
         <w:pStyle w:val="Heading2"/>
       </w:pPr>
-      <w:bookmarkStart w:id="66" w:name="_Ref396987973"/>
-      <w:bookmarkStart w:id="67" w:name="_Toc412634022"/>
-      <w:bookmarkStart w:id="68" w:name="_Toc413938735"/>
-      <w:bookmarkEnd w:id="65"/>
+      <w:bookmarkStart w:id="67" w:name="_Ref396987973"/>
+      <w:bookmarkStart w:id="68" w:name="_Toc412634022"/>
+      <w:bookmarkStart w:id="69" w:name="_Toc413938735"/>
+      <w:bookmarkEnd w:id="66"/>
       <w:r>
         <w:t>Simple and Composite Indicators</w:t>
       </w:r>
-      <w:bookmarkEnd w:id="66"/>
       <w:bookmarkEnd w:id="67"/>
       <w:bookmarkEnd w:id="68"/>
+      <w:bookmarkEnd w:id="69"/>
     </w:p>
     <w:p>
       <w:pPr>
@@ -9479,9 +9481,9 @@
       <w:pPr>
         <w:pStyle w:val="Heading1"/>
       </w:pPr>
-      <w:bookmarkStart w:id="69" w:name="_Ref400992483"/>
-      <w:bookmarkStart w:id="70" w:name="_Toc412634023"/>
-      <w:bookmarkStart w:id="71" w:name="_Toc413938736"/>
+      <w:bookmarkStart w:id="70" w:name="_Ref400992483"/>
+      <w:bookmarkStart w:id="71" w:name="_Toc412634023"/>
+      <w:bookmarkStart w:id="72" w:name="_Toc413938736"/>
       <w:r>
         <w:lastRenderedPageBreak/>
         <w:t xml:space="preserve">STIX </w:t>
@@ -9498,11 +9500,11 @@
       <w:r>
         <w:t>Model</w:t>
       </w:r>
-      <w:bookmarkEnd w:id="59"/>
       <w:bookmarkEnd w:id="60"/>
-      <w:bookmarkEnd w:id="69"/>
+      <w:bookmarkEnd w:id="61"/>
       <w:bookmarkEnd w:id="70"/>
       <w:bookmarkEnd w:id="71"/>
+      <w:bookmarkEnd w:id="72"/>
     </w:p>
     <w:p>
       <w:pPr>
@@ -9741,7 +9743,7 @@
           <w:szCs w:val="24"/>
         </w:rPr>
       </w:pPr>
-      <w:bookmarkStart w:id="72" w:name="_Ref394447695"/>
+      <w:bookmarkStart w:id="73" w:name="_Ref394447695"/>
       <w:r>
         <w:rPr>
           <w:noProof/>
@@ -9909,7 +9911,7 @@
         </w:rPr>
         <w:fldChar w:fldCharType="end"/>
       </w:r>
-      <w:bookmarkEnd w:id="72"/>
+      <w:bookmarkEnd w:id="73"/>
       <w:r>
         <w:rPr>
           <w:color w:val="auto"/>
@@ -10124,7 +10126,7 @@
           <w:szCs w:val="24"/>
         </w:rPr>
       </w:pPr>
-      <w:bookmarkStart w:id="73" w:name="_Ref391380115"/>
+      <w:bookmarkStart w:id="74" w:name="_Ref391380115"/>
       <w:r>
         <w:rPr>
           <w:color w:val="auto"/>
@@ -10224,7 +10226,7 @@
         </w:rPr>
         <w:fldChar w:fldCharType="end"/>
       </w:r>
-      <w:bookmarkEnd w:id="73"/>
+      <w:bookmarkEnd w:id="74"/>
       <w:r>
         <w:rPr>
           <w:color w:val="auto"/>
@@ -12654,18 +12656,32 @@
               <w:t xml:space="preserve"> property characterizes the probable impact if the </w:t>
             </w:r>
             <w:r>
+              <w:rPr>
+                <w:sz w:val="22"/>
+                <w:szCs w:val="22"/>
+              </w:rPr>
               <w:t>TTP indicated by the presence of the indicator pattern were to occur</w:t>
             </w:r>
             <w:r>
+              <w:rPr>
+                <w:sz w:val="22"/>
+                <w:szCs w:val="22"/>
+              </w:rPr>
               <w:t xml:space="preserve">, which includes a </w:t>
             </w:r>
             <w:r>
               <w:rPr>
                 <w:rFonts w:ascii="Courier New" w:hAnsi="Courier New" w:cs="Courier New"/>
+                <w:sz w:val="22"/>
+                <w:szCs w:val="22"/>
               </w:rPr>
               <w:t>Value</w:t>
             </w:r>
             <w:r>
+              <w:rPr>
+                <w:sz w:val="22"/>
+                <w:szCs w:val="22"/>
+              </w:rPr>
               <w:t xml:space="preserve"> property that specifies the impact</w:t>
             </w:r>
             <w:r>
@@ -12682,21 +12698,7 @@
                 <w:sz w:val="22"/>
                 <w:szCs w:val="22"/>
               </w:rPr>
-              <w:t xml:space="preserve">Examples of potential </w:t>
-            </w:r>
-            <w:r>
-              <w:rPr>
-                <w:sz w:val="22"/>
-                <w:szCs w:val="22"/>
-              </w:rPr>
-              <w:t>impacts</w:t>
-            </w:r>
-            <w:r>
-              <w:rPr>
-                <w:sz w:val="22"/>
-                <w:szCs w:val="22"/>
-              </w:rPr>
-              <w:t xml:space="preserve"> include </w:t>
+              <w:t xml:space="preserve">Examples of potential impacts include </w:t>
             </w:r>
             <w:r>
               <w:rPr>
@@ -12719,7 +12721,14 @@
                 <w:sz w:val="22"/>
                 <w:szCs w:val="22"/>
               </w:rPr>
-              <w:t>m</w:t>
+              <w:t>minor</w:t>
+            </w:r>
+            <w:r>
+              <w:rPr>
+                <w:sz w:val="22"/>
+                <w:szCs w:val="22"/>
+              </w:rPr>
+              <w:t xml:space="preserve">, and </w:t>
             </w:r>
             <w:r>
               <w:rPr>
@@ -12727,21 +12736,6 @@
                 <w:sz w:val="22"/>
                 <w:szCs w:val="22"/>
               </w:rPr>
-              <w:t>inor</w:t>
-            </w:r>
-            <w:r>
-              <w:rPr>
-                <w:sz w:val="22"/>
-                <w:szCs w:val="22"/>
-              </w:rPr>
-              <w:t xml:space="preserve">, and </w:t>
-            </w:r>
-            <w:r>
-              <w:rPr>
-                <w:i/>
-                <w:sz w:val="22"/>
-                <w:szCs w:val="22"/>
-              </w:rPr>
               <w:t>moderate</w:t>
             </w:r>
             <w:r>
@@ -12749,7 +12743,21 @@
                 <w:sz w:val="22"/>
                 <w:szCs w:val="22"/>
               </w:rPr>
-              <w:t xml:space="preserve"> (these specific levels are only provided to help explain the </w:t>
+              <w:t xml:space="preserve"> (these specific </w:t>
+            </w:r>
+            <w:r>
+              <w:rPr>
+                <w:sz w:val="22"/>
+                <w:szCs w:val="22"/>
+              </w:rPr>
+              <w:t>value</w:t>
+            </w:r>
+            <w:r>
+              <w:rPr>
+                <w:sz w:val="22"/>
+                <w:szCs w:val="22"/>
+              </w:rPr>
+              <w:t xml:space="preserve">s are only provided to help explain the </w:t>
             </w:r>
             <w:r>
               <w:rPr>
@@ -12764,49 +12772,7 @@
                 <w:sz w:val="22"/>
                 <w:szCs w:val="22"/>
               </w:rPr>
-              <w:t xml:space="preserve"> property: they are neither recommended </w:t>
-            </w:r>
-            <w:r>
-              <w:rPr>
-                <w:sz w:val="22"/>
-                <w:szCs w:val="22"/>
-              </w:rPr>
-              <w:t>impacts</w:t>
-            </w:r>
-            <w:r>
-              <w:rPr>
-                <w:sz w:val="22"/>
-                <w:szCs w:val="22"/>
-              </w:rPr>
-              <w:t xml:space="preserve"> nor necessarily part of any existing vocabulary).  The content creator may choose any arbitrary </w:t>
-            </w:r>
-            <w:r>
-              <w:rPr>
-                <w:sz w:val="22"/>
-                <w:szCs w:val="22"/>
-              </w:rPr>
-              <w:t>impact</w:t>
-            </w:r>
-            <w:r>
-              <w:rPr>
-                <w:sz w:val="22"/>
-                <w:szCs w:val="22"/>
-              </w:rPr>
-              <w:t xml:space="preserve"> or may constrain the set of possible </w:t>
-            </w:r>
-            <w:r>
-              <w:rPr>
-                <w:sz w:val="22"/>
-                <w:szCs w:val="22"/>
-              </w:rPr>
-              <w:t>impacts</w:t>
-            </w:r>
-            <w:r>
-              <w:rPr>
-                <w:sz w:val="22"/>
-                <w:szCs w:val="22"/>
-              </w:rPr>
-              <w:t xml:space="preserve"> by referencing an externally-defined vocabulary. </w:t>
+              <w:t xml:space="preserve"> property: they are neither recommended impacts nor necessarily part of any existing vocabulary).  The content creator may choose any arbitrary impact or may constrain the set of possible impacts by referencing an externally-defined vocabulary. </w:t>
             </w:r>
             <w:r>
               <w:rPr>
@@ -12844,18 +12810,7 @@
                 <w:sz w:val="22"/>
                 <w:szCs w:val="22"/>
               </w:rPr>
-              <w:t>ImpactRatingEnum</w:t>
-            </w:r>
-            <w:r>
-              <w:rPr>
-                <w:rFonts w:ascii="Calibri" w:hAnsi="Calibri"/>
-                <w:i/>
-                <w:iCs/>
-                <w:color w:val="000000"/>
-                <w:sz w:val="22"/>
-                <w:szCs w:val="22"/>
-              </w:rPr>
-              <w:t>-1.0.</w:t>
+              <w:t>ImpactRatingEnum-1.0.</w:t>
             </w:r>
             <w:r>
               <w:rPr>
@@ -14029,9 +13984,9 @@
       <w:pPr>
         <w:pStyle w:val="Heading2"/>
       </w:pPr>
-      <w:bookmarkStart w:id="74" w:name="_Ref394446305"/>
-      <w:bookmarkStart w:id="75" w:name="_Toc412634024"/>
-      <w:bookmarkStart w:id="76" w:name="_Toc413938737"/>
+      <w:bookmarkStart w:id="75" w:name="_Ref394446305"/>
+      <w:bookmarkStart w:id="76" w:name="_Toc412634024"/>
+      <w:bookmarkStart w:id="77" w:name="_Toc413938737"/>
       <w:proofErr w:type="spellStart"/>
       <w:r>
         <w:t>Indicator</w:t>
@@ -14039,7 +13994,7 @@
       <w:r>
         <w:t>Version</w:t>
       </w:r>
-      <w:bookmarkEnd w:id="74"/>
+      <w:bookmarkEnd w:id="75"/>
       <w:r>
         <w:t>Type</w:t>
       </w:r>
@@ -14050,8 +14005,8 @@
       <w:r>
         <w:t>Enumeration</w:t>
       </w:r>
-      <w:bookmarkEnd w:id="75"/>
       <w:bookmarkEnd w:id="76"/>
+      <w:bookmarkEnd w:id="77"/>
     </w:p>
     <w:p>
       <w:pPr>
@@ -14143,7 +14098,7 @@
         <w:spacing w:after="120"/>
         <w:jc w:val="center"/>
       </w:pPr>
-      <w:bookmarkStart w:id="77" w:name="_Ref395084581"/>
+      <w:bookmarkStart w:id="78" w:name="_Ref395084581"/>
       <w:r>
         <w:rPr>
           <w:color w:val="auto"/>
@@ -14243,7 +14198,7 @@
         </w:rPr>
         <w:fldChar w:fldCharType="end"/>
       </w:r>
-      <w:bookmarkEnd w:id="77"/>
+      <w:bookmarkEnd w:id="78"/>
       <w:r>
         <w:rPr>
           <w:color w:val="auto"/>
@@ -14626,8 +14581,8 @@
       <w:pPr>
         <w:pStyle w:val="Heading2"/>
       </w:pPr>
-      <w:bookmarkStart w:id="78" w:name="_Toc412634025"/>
-      <w:bookmarkStart w:id="79" w:name="_Toc413938738"/>
+      <w:bookmarkStart w:id="79" w:name="_Toc412634025"/>
+      <w:bookmarkStart w:id="80" w:name="_Toc413938738"/>
       <w:proofErr w:type="spellStart"/>
       <w:r>
         <w:t>ValidTimeType</w:t>
@@ -14636,8 +14591,8 @@
       <w:r>
         <w:t xml:space="preserve"> Class</w:t>
       </w:r>
-      <w:bookmarkEnd w:id="78"/>
       <w:bookmarkEnd w:id="79"/>
+      <w:bookmarkEnd w:id="80"/>
     </w:p>
     <w:p>
       <w:pPr>
@@ -14745,7 +14700,7 @@
         </w:tabs>
         <w:spacing w:after="120"/>
       </w:pPr>
-      <w:bookmarkStart w:id="80" w:name="_Ref396811322"/>
+      <w:bookmarkStart w:id="81" w:name="_Ref396811322"/>
       <w:r>
         <w:rPr>
           <w:color w:val="auto"/>
@@ -14860,7 +14815,7 @@
         </w:rPr>
         <w:fldChar w:fldCharType="end"/>
       </w:r>
-      <w:bookmarkEnd w:id="80"/>
+      <w:bookmarkEnd w:id="81"/>
       <w:r>
         <w:rPr>
           <w:color w:val="auto"/>
@@ -15702,8 +15657,8 @@
       <w:pPr>
         <w:pStyle w:val="Heading2"/>
       </w:pPr>
-      <w:bookmarkStart w:id="81" w:name="_Toc412634026"/>
-      <w:bookmarkStart w:id="82" w:name="_Toc413938739"/>
+      <w:bookmarkStart w:id="82" w:name="_Toc412634026"/>
+      <w:bookmarkStart w:id="83" w:name="_Toc413938739"/>
       <w:proofErr w:type="spellStart"/>
       <w:r>
         <w:t>CompositeIndicatorExpressionType</w:t>
@@ -15712,8 +15667,8 @@
       <w:r>
         <w:t xml:space="preserve"> Class</w:t>
       </w:r>
-      <w:bookmarkEnd w:id="81"/>
       <w:bookmarkEnd w:id="82"/>
+      <w:bookmarkEnd w:id="83"/>
     </w:p>
     <w:p>
       <w:pPr>
@@ -15797,7 +15752,7 @@
           <w:szCs w:val="24"/>
         </w:rPr>
       </w:pPr>
-      <w:bookmarkStart w:id="83" w:name="_Ref397252614"/>
+      <w:bookmarkStart w:id="84" w:name="_Ref397252614"/>
       <w:r>
         <w:rPr>
           <w:color w:val="auto"/>
@@ -15894,7 +15849,7 @@
         </w:rPr>
         <w:fldChar w:fldCharType="end"/>
       </w:r>
-      <w:bookmarkEnd w:id="83"/>
+      <w:bookmarkEnd w:id="84"/>
       <w:r>
         <w:rPr>
           <w:color w:val="auto"/>
@@ -16271,8 +16226,8 @@
       <w:pPr>
         <w:pStyle w:val="Heading3"/>
       </w:pPr>
-      <w:bookmarkStart w:id="84" w:name="_Toc412634027"/>
-      <w:bookmarkStart w:id="85" w:name="_Toc413938740"/>
+      <w:bookmarkStart w:id="85" w:name="_Toc412634027"/>
+      <w:bookmarkStart w:id="86" w:name="_Toc413938740"/>
       <w:proofErr w:type="spellStart"/>
       <w:r>
         <w:lastRenderedPageBreak/>
@@ -16282,8 +16237,8 @@
       <w:r>
         <w:t xml:space="preserve"> Enumeration</w:t>
       </w:r>
-      <w:bookmarkEnd w:id="84"/>
       <w:bookmarkEnd w:id="85"/>
+      <w:bookmarkEnd w:id="86"/>
     </w:p>
     <w:p>
       <w:pPr>
@@ -16389,7 +16344,7 @@
         <w:spacing w:after="120"/>
         <w:jc w:val="center"/>
       </w:pPr>
-      <w:bookmarkStart w:id="86" w:name="_Ref396725121"/>
+      <w:bookmarkStart w:id="87" w:name="_Ref396725121"/>
       <w:r>
         <w:rPr>
           <w:color w:val="auto"/>
@@ -16488,7 +16443,7 @@
         </w:rPr>
         <w:fldChar w:fldCharType="end"/>
       </w:r>
-      <w:bookmarkEnd w:id="86"/>
+      <w:bookmarkEnd w:id="87"/>
       <w:r>
         <w:rPr>
           <w:color w:val="auto"/>
@@ -16730,8 +16685,8 @@
       <w:pPr>
         <w:pStyle w:val="Heading2"/>
       </w:pPr>
-      <w:bookmarkStart w:id="87" w:name="_Toc412634028"/>
-      <w:bookmarkStart w:id="88" w:name="_Toc413938741"/>
+      <w:bookmarkStart w:id="88" w:name="_Toc412634028"/>
+      <w:bookmarkStart w:id="89" w:name="_Toc413938741"/>
       <w:proofErr w:type="spellStart"/>
       <w:r>
         <w:t>TestMechanism</w:t>
@@ -16746,8 +16701,8 @@
       <w:r>
         <w:t xml:space="preserve"> Class</w:t>
       </w:r>
-      <w:bookmarkEnd w:id="87"/>
       <w:bookmarkEnd w:id="88"/>
+      <w:bookmarkEnd w:id="89"/>
     </w:p>
     <w:p>
       <w:pPr>
@@ -17488,9 +17443,9 @@
       <w:pPr>
         <w:pStyle w:val="Heading3"/>
       </w:pPr>
-      <w:bookmarkStart w:id="89" w:name="_Ref396926092"/>
-      <w:bookmarkStart w:id="90" w:name="_Toc412634029"/>
-      <w:bookmarkStart w:id="91" w:name="_Toc413938742"/>
+      <w:bookmarkStart w:id="90" w:name="_Ref396926092"/>
+      <w:bookmarkStart w:id="91" w:name="_Toc412634029"/>
+      <w:bookmarkStart w:id="92" w:name="_Toc413938742"/>
       <w:proofErr w:type="spellStart"/>
       <w:r>
         <w:t>TestMechanismType</w:t>
@@ -17499,9 +17454,9 @@
       <w:r>
         <w:t xml:space="preserve"> Class</w:t>
       </w:r>
-      <w:bookmarkEnd w:id="89"/>
       <w:bookmarkEnd w:id="90"/>
       <w:bookmarkEnd w:id="91"/>
+      <w:bookmarkEnd w:id="92"/>
     </w:p>
     <w:p>
       <w:pPr>
@@ -17735,7 +17690,7 @@
           </wp:inline>
         </w:drawing>
       </w:r>
-      <w:bookmarkStart w:id="92" w:name="_Ref397080314"/>
+      <w:bookmarkStart w:id="93" w:name="_Ref397080314"/>
       <w:r>
         <w:t xml:space="preserve">Figure </w:t>
       </w:r>
@@ -17784,7 +17739,7 @@
         </w:rPr>
         <w:fldChar w:fldCharType="end"/>
       </w:r>
-      <w:bookmarkEnd w:id="92"/>
+      <w:bookmarkEnd w:id="93"/>
       <w:r>
         <w:t xml:space="preserve">. </w:t>
       </w:r>
@@ -18073,7 +18028,7 @@
           <w:szCs w:val="24"/>
         </w:rPr>
       </w:pPr>
-      <w:bookmarkStart w:id="93" w:name="_Ref396640592"/>
+      <w:bookmarkStart w:id="94" w:name="_Ref396640592"/>
       <w:r>
         <w:rPr>
           <w:color w:val="auto"/>
@@ -18173,7 +18128,7 @@
         </w:rPr>
         <w:fldChar w:fldCharType="end"/>
       </w:r>
-      <w:bookmarkEnd w:id="93"/>
+      <w:bookmarkEnd w:id="94"/>
       <w:r>
         <w:rPr>
           <w:color w:val="auto"/>
@@ -19104,7 +19059,7 @@
         <w:spacing w:after="120"/>
         <w:jc w:val="center"/>
       </w:pPr>
-      <w:bookmarkStart w:id="94" w:name="_Ref396845845"/>
+      <w:bookmarkStart w:id="95" w:name="_Ref396845845"/>
       <w:r>
         <w:rPr>
           <w:color w:val="auto"/>
@@ -19204,7 +19159,7 @@
         </w:rPr>
         <w:fldChar w:fldCharType="end"/>
       </w:r>
-      <w:bookmarkEnd w:id="94"/>
+      <w:bookmarkEnd w:id="95"/>
       <w:r>
         <w:rPr>
           <w:color w:val="auto"/>
@@ -20266,8 +20221,8 @@
       <w:pPr>
         <w:pStyle w:val="Heading2"/>
       </w:pPr>
-      <w:bookmarkStart w:id="95" w:name="_Toc412634030"/>
-      <w:bookmarkStart w:id="96" w:name="_Toc413938743"/>
+      <w:bookmarkStart w:id="96" w:name="_Toc412634030"/>
+      <w:bookmarkStart w:id="97" w:name="_Toc413938743"/>
       <w:proofErr w:type="spellStart"/>
       <w:r>
         <w:t>SuggestedCOAsType</w:t>
@@ -20276,8 +20231,8 @@
       <w:r>
         <w:t xml:space="preserve"> Class</w:t>
       </w:r>
-      <w:bookmarkEnd w:id="95"/>
       <w:bookmarkEnd w:id="96"/>
+      <w:bookmarkEnd w:id="97"/>
     </w:p>
     <w:p>
       <w:pPr>
@@ -20521,7 +20476,7 @@
           <w:szCs w:val="24"/>
         </w:rPr>
       </w:pPr>
-      <w:bookmarkStart w:id="97" w:name="_Ref396846565"/>
+      <w:bookmarkStart w:id="98" w:name="_Ref396846565"/>
       <w:r>
         <w:rPr>
           <w:color w:val="auto"/>
@@ -20620,7 +20575,7 @@
         </w:rPr>
         <w:fldChar w:fldCharType="end"/>
       </w:r>
-      <w:bookmarkEnd w:id="97"/>
+      <w:bookmarkEnd w:id="98"/>
       <w:r>
         <w:rPr>
           <w:color w:val="auto"/>
@@ -20901,7 +20856,7 @@
         <w:spacing w:after="120"/>
         <w:jc w:val="center"/>
       </w:pPr>
-      <w:bookmarkStart w:id="98" w:name="_Ref396846547"/>
+      <w:bookmarkStart w:id="99" w:name="_Ref396846547"/>
       <w:r>
         <w:rPr>
           <w:color w:val="auto"/>
@@ -21000,7 +20955,7 @@
         </w:rPr>
         <w:fldChar w:fldCharType="end"/>
       </w:r>
-      <w:bookmarkEnd w:id="98"/>
+      <w:bookmarkEnd w:id="99"/>
       <w:r>
         <w:rPr>
           <w:color w:val="auto"/>
@@ -21382,8 +21337,8 @@
       <w:pPr>
         <w:pStyle w:val="Heading2"/>
       </w:pPr>
-      <w:bookmarkStart w:id="99" w:name="_Toc412634031"/>
-      <w:bookmarkStart w:id="100" w:name="_Toc413938744"/>
+      <w:bookmarkStart w:id="100" w:name="_Toc412634031"/>
+      <w:bookmarkStart w:id="101" w:name="_Toc413938744"/>
       <w:proofErr w:type="spellStart"/>
       <w:r>
         <w:t>Sigh</w:t>
@@ -21398,8 +21353,8 @@
       <w:r>
         <w:t xml:space="preserve"> Class</w:t>
       </w:r>
-      <w:bookmarkEnd w:id="99"/>
       <w:bookmarkEnd w:id="100"/>
+      <w:bookmarkEnd w:id="101"/>
     </w:p>
     <w:p>
       <w:pPr>
@@ -21578,7 +21533,7 @@
         <w:spacing w:after="120"/>
         <w:jc w:val="center"/>
       </w:pPr>
-      <w:bookmarkStart w:id="101" w:name="_Ref391382215"/>
+      <w:bookmarkStart w:id="102" w:name="_Ref391382215"/>
       <w:r>
         <w:rPr>
           <w:color w:val="auto"/>
@@ -21677,7 +21632,7 @@
         </w:rPr>
         <w:fldChar w:fldCharType="end"/>
       </w:r>
-      <w:bookmarkEnd w:id="101"/>
+      <w:bookmarkEnd w:id="102"/>
       <w:r>
         <w:rPr>
           <w:color w:val="auto"/>
@@ -22112,9 +22067,9 @@
       <w:pPr>
         <w:pStyle w:val="Heading3"/>
       </w:pPr>
-      <w:bookmarkStart w:id="102" w:name="_Ref396313089"/>
-      <w:bookmarkStart w:id="103" w:name="_Toc412634032"/>
-      <w:bookmarkStart w:id="104" w:name="_Toc413938745"/>
+      <w:bookmarkStart w:id="103" w:name="_Ref396313089"/>
+      <w:bookmarkStart w:id="104" w:name="_Toc412634032"/>
+      <w:bookmarkStart w:id="105" w:name="_Toc413938745"/>
       <w:proofErr w:type="spellStart"/>
       <w:r>
         <w:t>Si</w:t>
@@ -22132,9 +22087,9 @@
       <w:r>
         <w:t xml:space="preserve"> Class</w:t>
       </w:r>
-      <w:bookmarkEnd w:id="102"/>
       <w:bookmarkEnd w:id="103"/>
       <w:bookmarkEnd w:id="104"/>
+      <w:bookmarkEnd w:id="105"/>
     </w:p>
     <w:p>
       <w:pPr>
@@ -22325,7 +22280,7 @@
         <w:keepLines/>
         <w:jc w:val="center"/>
       </w:pPr>
-      <w:bookmarkStart w:id="105" w:name="_Ref396313476"/>
+      <w:bookmarkStart w:id="106" w:name="_Ref396313476"/>
       <w:r>
         <w:rPr>
           <w:color w:val="auto"/>
@@ -22424,7 +22379,7 @@
         </w:rPr>
         <w:fldChar w:fldCharType="end"/>
       </w:r>
-      <w:bookmarkEnd w:id="105"/>
+      <w:bookmarkEnd w:id="106"/>
       <w:r>
         <w:rPr>
           <w:color w:val="auto"/>
@@ -23771,9 +23726,9 @@
         </w:tabs>
         <w:ind w:left="900" w:hanging="900"/>
       </w:pPr>
-      <w:bookmarkStart w:id="106" w:name="_Ref397000166"/>
-      <w:bookmarkStart w:id="107" w:name="_Toc412634033"/>
-      <w:bookmarkStart w:id="108" w:name="_Toc413938746"/>
+      <w:bookmarkStart w:id="107" w:name="_Ref397000166"/>
+      <w:bookmarkStart w:id="108" w:name="_Toc412634033"/>
+      <w:bookmarkStart w:id="109" w:name="_Toc413938746"/>
       <w:proofErr w:type="spellStart"/>
       <w:r>
         <w:t>RelatedObservables</w:t>
@@ -23785,9 +23740,9 @@
       <w:r>
         <w:t xml:space="preserve"> Class</w:t>
       </w:r>
-      <w:bookmarkEnd w:id="106"/>
       <w:bookmarkEnd w:id="107"/>
       <w:bookmarkEnd w:id="108"/>
+      <w:bookmarkEnd w:id="109"/>
     </w:p>
     <w:p>
       <w:pPr>
@@ -24043,8 +23998,8 @@
           <w:szCs w:val="24"/>
         </w:rPr>
       </w:pPr>
-      <w:bookmarkStart w:id="109" w:name="_Ref397029607"/>
-      <w:bookmarkStart w:id="110" w:name="_Ref396390845"/>
+      <w:bookmarkStart w:id="110" w:name="_Ref397029607"/>
+      <w:bookmarkStart w:id="111" w:name="_Ref396390845"/>
       <w:r>
         <w:rPr>
           <w:color w:val="auto"/>
@@ -24143,7 +24098,7 @@
         </w:rPr>
         <w:fldChar w:fldCharType="end"/>
       </w:r>
-      <w:bookmarkEnd w:id="109"/>
+      <w:bookmarkEnd w:id="110"/>
       <w:r>
         <w:rPr>
           <w:color w:val="auto"/>
@@ -24413,7 +24368,7 @@
         <w:keepLines/>
         <w:jc w:val="center"/>
       </w:pPr>
-      <w:bookmarkStart w:id="111" w:name="_Ref397029583"/>
+      <w:bookmarkStart w:id="112" w:name="_Ref397029583"/>
       <w:r>
         <w:rPr>
           <w:color w:val="auto"/>
@@ -24512,8 +24467,8 @@
         </w:rPr>
         <w:fldChar w:fldCharType="end"/>
       </w:r>
-      <w:bookmarkEnd w:id="110"/>
       <w:bookmarkEnd w:id="111"/>
+      <w:bookmarkEnd w:id="112"/>
       <w:r>
         <w:rPr>
           <w:color w:val="auto"/>
@@ -24959,9 +24914,9 @@
       <w:pPr>
         <w:pStyle w:val="Heading2"/>
       </w:pPr>
-      <w:bookmarkStart w:id="112" w:name="_Ref396999734"/>
-      <w:bookmarkStart w:id="113" w:name="_Toc412634034"/>
-      <w:bookmarkStart w:id="114" w:name="_Toc413938747"/>
+      <w:bookmarkStart w:id="113" w:name="_Ref396999734"/>
+      <w:bookmarkStart w:id="114" w:name="_Toc412634034"/>
+      <w:bookmarkStart w:id="115" w:name="_Toc413938747"/>
       <w:proofErr w:type="spellStart"/>
       <w:r>
         <w:lastRenderedPageBreak/>
@@ -24974,9 +24929,9 @@
       <w:r>
         <w:t xml:space="preserve"> Class</w:t>
       </w:r>
-      <w:bookmarkEnd w:id="112"/>
       <w:bookmarkEnd w:id="113"/>
       <w:bookmarkEnd w:id="114"/>
+      <w:bookmarkEnd w:id="115"/>
     </w:p>
     <w:p>
       <w:pPr>
@@ -25170,7 +25125,7 @@
           <w:szCs w:val="24"/>
         </w:rPr>
       </w:pPr>
-      <w:bookmarkStart w:id="115" w:name="_Ref396999390"/>
+      <w:bookmarkStart w:id="116" w:name="_Ref396999390"/>
       <w:r>
         <w:rPr>
           <w:color w:val="auto"/>
@@ -25269,7 +25224,7 @@
         </w:rPr>
         <w:fldChar w:fldCharType="end"/>
       </w:r>
-      <w:bookmarkEnd w:id="115"/>
+      <w:bookmarkEnd w:id="116"/>
       <w:r>
         <w:rPr>
           <w:color w:val="auto"/>
@@ -25392,7 +25347,7 @@
         <w:spacing w:after="120"/>
         <w:jc w:val="center"/>
       </w:pPr>
-      <w:bookmarkStart w:id="116" w:name="_Ref396999409"/>
+      <w:bookmarkStart w:id="117" w:name="_Ref396999409"/>
       <w:r>
         <w:rPr>
           <w:color w:val="auto"/>
@@ -25492,7 +25447,7 @@
         </w:rPr>
         <w:fldChar w:fldCharType="end"/>
       </w:r>
-      <w:bookmarkEnd w:id="116"/>
+      <w:bookmarkEnd w:id="117"/>
       <w:r>
         <w:rPr>
           <w:color w:val="auto"/>
@@ -25830,9 +25785,9 @@
         <w:pStyle w:val="Heading2"/>
         <w:keepLines/>
       </w:pPr>
-      <w:bookmarkStart w:id="117" w:name="_Ref396989640"/>
-      <w:bookmarkStart w:id="118" w:name="_Toc412634035"/>
-      <w:bookmarkStart w:id="119" w:name="_Toc413938748"/>
+      <w:bookmarkStart w:id="118" w:name="_Ref396989640"/>
+      <w:bookmarkStart w:id="119" w:name="_Toc412634035"/>
+      <w:bookmarkStart w:id="120" w:name="_Toc413938748"/>
       <w:proofErr w:type="spellStart"/>
       <w:r>
         <w:t>RelatedCampaignReferences</w:t>
@@ -25844,9 +25799,9 @@
       <w:r>
         <w:t xml:space="preserve"> Class</w:t>
       </w:r>
-      <w:bookmarkEnd w:id="117"/>
       <w:bookmarkEnd w:id="118"/>
       <w:bookmarkEnd w:id="119"/>
+      <w:bookmarkEnd w:id="120"/>
     </w:p>
     <w:p>
       <w:pPr>
@@ -26115,7 +26070,7 @@
           <w:szCs w:val="24"/>
         </w:rPr>
       </w:pPr>
-      <w:bookmarkStart w:id="120" w:name="_Ref396638964"/>
+      <w:bookmarkStart w:id="121" w:name="_Ref396638964"/>
       <w:r>
         <w:rPr>
           <w:color w:val="auto"/>
@@ -26214,7 +26169,7 @@
         </w:rPr>
         <w:fldChar w:fldCharType="end"/>
       </w:r>
-      <w:bookmarkEnd w:id="120"/>
+      <w:bookmarkEnd w:id="121"/>
       <w:r>
         <w:rPr>
           <w:color w:val="auto"/>
@@ -26465,7 +26420,7 @@
       <w:r>
         <w:t>.</w:t>
       </w:r>
-      <w:bookmarkStart w:id="121" w:name="_Ref391382493"/>
+      <w:bookmarkStart w:id="122" w:name="_Ref391382493"/>
     </w:p>
     <w:p>
       <w:pPr>
@@ -26573,7 +26528,7 @@
         </w:rPr>
         <w:fldChar w:fldCharType="end"/>
       </w:r>
-      <w:bookmarkEnd w:id="121"/>
+      <w:bookmarkEnd w:id="122"/>
       <w:r>
         <w:rPr>
           <w:color w:val="auto"/>
@@ -26978,20 +26933,20 @@
         </w:numPr>
         <w:ind w:left="360" w:hanging="360"/>
       </w:pPr>
-      <w:bookmarkStart w:id="122" w:name="_Toc389570600"/>
-      <w:bookmarkStart w:id="123" w:name="_Toc389581070"/>
-      <w:bookmarkStart w:id="124" w:name="_Toc391386568"/>
-      <w:bookmarkStart w:id="125" w:name="_Toc412634036"/>
-      <w:bookmarkStart w:id="126" w:name="_Toc413938749"/>
+      <w:bookmarkStart w:id="123" w:name="_Toc389570600"/>
+      <w:bookmarkStart w:id="124" w:name="_Toc389581070"/>
+      <w:bookmarkStart w:id="125" w:name="_Toc391386568"/>
+      <w:bookmarkStart w:id="126" w:name="_Toc412634036"/>
+      <w:bookmarkStart w:id="127" w:name="_Toc413938749"/>
       <w:r>
         <w:lastRenderedPageBreak/>
         <w:t>Appendix – XML Implementation</w:t>
       </w:r>
-      <w:bookmarkEnd w:id="122"/>
       <w:bookmarkEnd w:id="123"/>
       <w:bookmarkEnd w:id="124"/>
       <w:bookmarkEnd w:id="125"/>
       <w:bookmarkEnd w:id="126"/>
+      <w:bookmarkEnd w:id="127"/>
     </w:p>
     <w:p>
       <w:pPr>
@@ -27056,14 +27011,14 @@
         </w:numPr>
         <w:ind w:left="360" w:hanging="360"/>
       </w:pPr>
-      <w:bookmarkStart w:id="127" w:name="_Toc412634037"/>
-      <w:bookmarkStart w:id="128" w:name="_Toc413938750"/>
+      <w:bookmarkStart w:id="128" w:name="_Toc412634037"/>
+      <w:bookmarkStart w:id="129" w:name="_Toc413938750"/>
       <w:r>
         <w:lastRenderedPageBreak/>
         <w:t>References</w:t>
       </w:r>
-      <w:bookmarkEnd w:id="127"/>
       <w:bookmarkEnd w:id="128"/>
+      <w:bookmarkEnd w:id="129"/>
     </w:p>
     <w:p>
       <w:r>
@@ -27132,8 +27087,6 @@
         </w:rPr>
         <w:t>TM</w:t>
       </w:r>
-      <w:bookmarkStart w:id="129" w:name="_GoBack"/>
-      <w:bookmarkEnd w:id="129"/>
       <w:proofErr w:type="spellEnd"/>
       <w:r>
         <w:rPr>
@@ -28267,7 +28220,7 @@
           <w:rPr>
             <w:noProof/>
           </w:rPr>
-          <w:t>34</w:t>
+          <w:t>18</w:t>
         </w:r>
         <w:r>
           <w:rPr>
@@ -33523,7 +33476,7 @@
 </file>
 
 <file path=customXml/itemProps5.xml><?xml version="1.0" encoding="utf-8"?>
-<ds:datastoreItem xmlns:ds="http://schemas.openxmlformats.org/officeDocument/2006/customXml" ds:itemID="{B0AE613E-E721-4BD8-9E2A-5B79B88913F3}">
+<ds:datastoreItem xmlns:ds="http://schemas.openxmlformats.org/officeDocument/2006/customXml" ds:itemID="{28F3FE43-EE0C-46B5-A90C-FDFE66EA827C}">
   <ds:schemaRefs>
     <ds:schemaRef ds:uri="http://schemas.openxmlformats.org/officeDocument/2006/bibliography"/>
   </ds:schemaRefs>

</xml_diff>